<commit_message>
Finished Project M122 LB2
</commit_message>
<xml_diff>
--- a/datasheet/Datasheet Template.docx
+++ b/datasheet/Datasheet Template.docx
@@ -4,80 +4,383 @@
   <w:body>
     <w:p>
       <w:pPr>
-        <w:pStyle w:val="Titel"/>
-        <w:jc w:val="center"/>
-      </w:pPr>
-      <w:r>
-        <w:fldChar w:fldCharType="begin"/>
-      </w:r>
-      <w:r>
-        <w:instrText xml:space="preserve"> MERGEFIELD  Title  \* MERGEFORMAT </w:instrText>
-      </w:r>
-      <w:r>
-        <w:fldChar w:fldCharType="separate"/>
-      </w:r>
-      <w:r>
-        <w:rPr>
+        <w:rPr>
+          <w:rFonts w:cstheme="minorHAnsi"/>
+          <w:sz w:val="28"/>
+          <w:szCs w:val="28"/>
+          <w:lang w:val="en-US"/>
+        </w:rPr>
+      </w:pPr>
+      <w:r>
+        <w:rPr>
+          <w:rFonts w:cstheme="minorHAnsi"/>
           <w:noProof/>
-        </w:rPr>
-        <w:t>«Title»</w:t>
-      </w:r>
-      <w:r>
-        <w:rPr>
-          <w:noProof/>
-        </w:rPr>
-        <w:fldChar w:fldCharType="end"/>
+          <w:sz w:val="28"/>
+          <w:szCs w:val="28"/>
+        </w:rPr>
+        <w:drawing>
+          <wp:anchor distT="0" distB="0" distL="114300" distR="114300" simplePos="0" relativeHeight="251658240" behindDoc="1" locked="0" layoutInCell="1" allowOverlap="1" wp14:anchorId="7C8C9D73" wp14:editId="40E1E14F">
+            <wp:simplePos x="0" y="0"/>
+            <wp:positionH relativeFrom="margin">
+              <wp:posOffset>-635</wp:posOffset>
+            </wp:positionH>
+            <wp:positionV relativeFrom="paragraph">
+              <wp:posOffset>-934085</wp:posOffset>
+            </wp:positionV>
+            <wp:extent cx="3482340" cy="3482340"/>
+            <wp:effectExtent l="0" t="0" r="3810" b="0"/>
+            <wp:wrapNone/>
+            <wp:docPr id="3" name="Grafik 3"/>
+            <wp:cNvGraphicFramePr>
+              <a:graphicFrameLocks xmlns:a="http://schemas.openxmlformats.org/drawingml/2006/main" noChangeAspect="1"/>
+            </wp:cNvGraphicFramePr>
+            <a:graphic xmlns:a="http://schemas.openxmlformats.org/drawingml/2006/main">
+              <a:graphicData uri="http://schemas.openxmlformats.org/drawingml/2006/picture">
+                <pic:pic xmlns:pic="http://schemas.openxmlformats.org/drawingml/2006/picture">
+                  <pic:nvPicPr>
+                    <pic:cNvPr id="0" name="Picture 4"/>
+                    <pic:cNvPicPr>
+                      <a:picLocks noChangeAspect="1" noChangeArrowheads="1"/>
+                    </pic:cNvPicPr>
+                  </pic:nvPicPr>
+                  <pic:blipFill>
+                    <a:blip r:embed="rId6">
+                      <a:extLst>
+                        <a:ext uri="{28A0092B-C50C-407E-A947-70E740481C1C}">
+                          <a14:useLocalDpi xmlns:a14="http://schemas.microsoft.com/office/drawing/2010/main" val="0"/>
+                        </a:ext>
+                      </a:extLst>
+                    </a:blip>
+                    <a:srcRect/>
+                    <a:stretch>
+                      <a:fillRect/>
+                    </a:stretch>
+                  </pic:blipFill>
+                  <pic:spPr bwMode="auto">
+                    <a:xfrm>
+                      <a:off x="0" y="0"/>
+                      <a:ext cx="3482340" cy="3482340"/>
+                    </a:xfrm>
+                    <a:prstGeom prst="rect">
+                      <a:avLst/>
+                    </a:prstGeom>
+                    <a:noFill/>
+                    <a:ln>
+                      <a:noFill/>
+                    </a:ln>
+                  </pic:spPr>
+                </pic:pic>
+              </a:graphicData>
+            </a:graphic>
+            <wp14:sizeRelH relativeFrom="margin">
+              <wp14:pctWidth>0</wp14:pctWidth>
+            </wp14:sizeRelH>
+            <wp14:sizeRelV relativeFrom="margin">
+              <wp14:pctHeight>0</wp14:pctHeight>
+            </wp14:sizeRelV>
+          </wp:anchor>
+        </w:drawing>
       </w:r>
     </w:p>
     <w:p>
       <w:pPr>
-        <w:rPr>
-          <w:color w:val="FF0000"/>
+        <w:pStyle w:val="Titel"/>
+        <w:rPr>
+          <w:rFonts w:asciiTheme="minorHAnsi" w:hAnsiTheme="minorHAnsi" w:cstheme="minorHAnsi"/>
+          <w:color w:val="000000" w:themeColor="text1"/>
+          <w:sz w:val="28"/>
+          <w:szCs w:val="28"/>
+          <w:lang w:val="en-US"/>
         </w:rPr>
       </w:pPr>
     </w:p>
     <w:p>
       <w:pPr>
+        <w:pStyle w:val="Titel"/>
+        <w:rPr>
+          <w:rFonts w:asciiTheme="minorHAnsi" w:hAnsiTheme="minorHAnsi" w:cstheme="minorHAnsi"/>
+          <w:color w:val="000000" w:themeColor="text1"/>
+          <w:sz w:val="28"/>
+          <w:szCs w:val="28"/>
+          <w:lang w:val="en-US"/>
+        </w:rPr>
+      </w:pPr>
+    </w:p>
+    <w:p>
+      <w:pPr>
+        <w:pStyle w:val="Titel"/>
+        <w:rPr>
+          <w:rFonts w:asciiTheme="minorHAnsi" w:hAnsiTheme="minorHAnsi" w:cstheme="minorHAnsi"/>
+          <w:color w:val="000000" w:themeColor="text1"/>
+          <w:sz w:val="28"/>
+          <w:szCs w:val="28"/>
+          <w:lang w:val="en-US"/>
+        </w:rPr>
+      </w:pPr>
+    </w:p>
+    <w:p>
+      <w:pPr>
+        <w:pStyle w:val="Titel"/>
+        <w:rPr>
+          <w:rFonts w:asciiTheme="minorHAnsi" w:hAnsiTheme="minorHAnsi" w:cstheme="minorHAnsi"/>
+          <w:color w:val="000000" w:themeColor="text1"/>
+          <w:sz w:val="28"/>
+          <w:szCs w:val="28"/>
+          <w:lang w:val="en-US"/>
+        </w:rPr>
+      </w:pPr>
+    </w:p>
+    <w:p>
+      <w:pPr>
+        <w:pStyle w:val="Titel"/>
+        <w:rPr>
+          <w:rFonts w:asciiTheme="minorHAnsi" w:hAnsiTheme="minorHAnsi" w:cstheme="minorHAnsi"/>
+          <w:color w:val="000000" w:themeColor="text1"/>
+          <w:sz w:val="28"/>
+          <w:szCs w:val="28"/>
+          <w:lang w:val="en-US"/>
+        </w:rPr>
+      </w:pPr>
+    </w:p>
+    <w:p>
+      <w:pPr>
+        <w:pStyle w:val="Titel"/>
+        <w:rPr>
+          <w:rFonts w:asciiTheme="minorHAnsi" w:hAnsiTheme="minorHAnsi" w:cstheme="minorHAnsi"/>
+          <w:color w:val="000000" w:themeColor="text1"/>
+          <w:sz w:val="28"/>
+          <w:szCs w:val="28"/>
+          <w:lang w:val="en-US"/>
+        </w:rPr>
+      </w:pPr>
+    </w:p>
+    <w:p>
+      <w:pPr>
+        <w:rPr>
+          <w:sz w:val="24"/>
+          <w:szCs w:val="24"/>
+          <w:lang w:val="en-US"/>
+        </w:rPr>
+      </w:pPr>
+      <w:r>
+        <w:rPr>
+          <w:sz w:val="24"/>
+          <w:szCs w:val="24"/>
+          <w:lang w:val="en-US"/>
+        </w:rPr>
+        <w:t>Cu</w:t>
+      </w:r>
+      <w:r>
+        <w:rPr>
+          <w:sz w:val="24"/>
+          <w:szCs w:val="24"/>
+          <w:lang w:val="en-US"/>
+        </w:rPr>
+        <w:t>rrent price</w:t>
+      </w:r>
+      <w:r>
+        <w:rPr>
+          <w:sz w:val="24"/>
+          <w:szCs w:val="24"/>
+          <w:lang w:val="en-US"/>
+        </w:rPr>
+        <w:t>:</w:t>
+      </w:r>
+      <w:r>
+        <w:rPr>
+          <w:sz w:val="24"/>
+          <w:szCs w:val="24"/>
+          <w:lang w:val="en-US"/>
+        </w:rPr>
+        <w:t xml:space="preserve"> </w:t>
+      </w:r>
+      <w:r>
+        <w:rPr>
+          <w:sz w:val="24"/>
+          <w:szCs w:val="24"/>
+          <w:lang w:val="en-US"/>
+        </w:rPr>
+        <w:fldChar w:fldCharType="begin"/>
+      </w:r>
+      <w:r>
+        <w:rPr>
+          <w:sz w:val="24"/>
+          <w:szCs w:val="24"/>
+          <w:lang w:val="en-US"/>
+        </w:rPr>
+        <w:instrText xml:space="preserve"> MERGEFIELD  current_price  \* MERGEFORMAT </w:instrText>
+      </w:r>
+      <w:r>
+        <w:rPr>
+          <w:sz w:val="24"/>
+          <w:szCs w:val="24"/>
+          <w:lang w:val="en-US"/>
+        </w:rPr>
+        <w:fldChar w:fldCharType="separate"/>
+      </w:r>
+      <w:r>
         <w:rPr>
           <w:noProof/>
-          <w:color w:val="000000" w:themeColor="text1"/>
-        </w:rPr>
-      </w:pPr>
-      <w:r>
-        <w:rPr>
-          <w:color w:val="000000" w:themeColor="text1"/>
+          <w:sz w:val="24"/>
+          <w:szCs w:val="24"/>
+          <w:lang w:val="en-US"/>
+        </w:rPr>
+        <w:t>«current_price»</w:t>
+      </w:r>
+      <w:r>
+        <w:rPr>
+          <w:sz w:val="24"/>
+          <w:szCs w:val="24"/>
+          <w:lang w:val="en-US"/>
+        </w:rPr>
+        <w:fldChar w:fldCharType="end"/>
+      </w:r>
+    </w:p>
+    <w:p>
+      <w:pPr>
+        <w:rPr>
+          <w:sz w:val="24"/>
+          <w:szCs w:val="24"/>
+          <w:lang w:val="en-US"/>
+        </w:rPr>
+      </w:pPr>
+      <w:r>
+        <w:rPr>
+          <w:sz w:val="24"/>
+          <w:szCs w:val="24"/>
+          <w:lang w:val="en-US"/>
+        </w:rPr>
+        <w:t>Price change:</w:t>
+      </w:r>
+      <w:r>
+        <w:rPr>
+          <w:sz w:val="24"/>
+          <w:szCs w:val="24"/>
+          <w:lang w:val="en-US"/>
+        </w:rPr>
+        <w:t xml:space="preserve"> </w:t>
+      </w:r>
+      <w:r>
+        <w:rPr>
+          <w:sz w:val="24"/>
+          <w:szCs w:val="24"/>
+          <w:lang w:val="en-US"/>
         </w:rPr>
         <w:fldChar w:fldCharType="begin"/>
       </w:r>
       <w:r>
         <w:rPr>
-          <w:color w:val="000000" w:themeColor="text1"/>
-        </w:rPr>
-        <w:instrText xml:space="preserve"> MERGEFIELD  Price  \* MERGEFORMAT </w:instrText>
-      </w:r>
-      <w:r>
-        <w:rPr>
-          <w:color w:val="000000" w:themeColor="text1"/>
+          <w:sz w:val="24"/>
+          <w:szCs w:val="24"/>
+          <w:lang w:val="en-US"/>
+        </w:rPr>
+        <w:instrText xml:space="preserve"> MERGEFIELD  price_change  \* MERGEFORMAT </w:instrText>
+      </w:r>
+      <w:r>
+        <w:rPr>
+          <w:sz w:val="24"/>
+          <w:szCs w:val="24"/>
+          <w:lang w:val="en-US"/>
         </w:rPr>
         <w:fldChar w:fldCharType="separate"/>
       </w:r>
       <w:r>
         <w:rPr>
           <w:noProof/>
-          <w:color w:val="000000" w:themeColor="text1"/>
-        </w:rPr>
-        <w:t>«Price»</w:t>
+          <w:sz w:val="24"/>
+          <w:szCs w:val="24"/>
+          <w:lang w:val="en-US"/>
+        </w:rPr>
+        <w:t>«price_change»</w:t>
+      </w:r>
+      <w:r>
+        <w:rPr>
+          <w:sz w:val="24"/>
+          <w:szCs w:val="24"/>
+          <w:lang w:val="en-US"/>
+        </w:rPr>
+        <w:fldChar w:fldCharType="end"/>
+      </w:r>
+    </w:p>
+    <w:p>
+      <w:pPr>
+        <w:rPr>
+          <w:sz w:val="24"/>
+          <w:szCs w:val="24"/>
+          <w:lang w:val="en-US"/>
+        </w:rPr>
+      </w:pPr>
+      <w:r>
+        <w:rPr>
+          <w:sz w:val="24"/>
+          <w:szCs w:val="24"/>
+          <w:lang w:val="en-US"/>
+        </w:rPr>
+        <w:t xml:space="preserve">Price change: </w:t>
+      </w:r>
+      <w:r>
+        <w:rPr>
+          <w:sz w:val="24"/>
+          <w:szCs w:val="24"/>
+          <w:lang w:val="en-US"/>
+        </w:rPr>
+        <w:fldChar w:fldCharType="begin"/>
+      </w:r>
+      <w:r>
+        <w:rPr>
+          <w:sz w:val="24"/>
+          <w:szCs w:val="24"/>
+          <w:lang w:val="en-US"/>
+        </w:rPr>
+        <w:instrText xml:space="preserve"> MERGEFIELD  price_change_percent  \* MERGEFORMAT </w:instrText>
+      </w:r>
+      <w:r>
+        <w:rPr>
+          <w:sz w:val="24"/>
+          <w:szCs w:val="24"/>
+          <w:lang w:val="en-US"/>
+        </w:rPr>
+        <w:fldChar w:fldCharType="separate"/>
       </w:r>
       <w:r>
         <w:rPr>
           <w:noProof/>
-          <w:color w:val="000000" w:themeColor="text1"/>
+          <w:sz w:val="24"/>
+          <w:szCs w:val="24"/>
+          <w:lang w:val="en-US"/>
+        </w:rPr>
+        <w:t>«price_change_percent»</w:t>
+      </w:r>
+      <w:r>
+        <w:rPr>
+          <w:sz w:val="24"/>
+          <w:szCs w:val="24"/>
+          <w:lang w:val="en-US"/>
         </w:rPr>
         <w:fldChar w:fldCharType="end"/>
       </w:r>
+      <w:r>
+        <w:rPr>
+          <w:sz w:val="24"/>
+          <w:szCs w:val="24"/>
+          <w:lang w:val="en-US"/>
+        </w:rPr>
+        <w:t>%</w:t>
+      </w:r>
     </w:p>
-    <w:p/>
+    <w:p>
+      <w:pPr>
+        <w:rPr>
+          <w:rFonts w:cstheme="minorHAnsi"/>
+          <w:sz w:val="28"/>
+          <w:szCs w:val="28"/>
+          <w:lang w:val="en-US"/>
+        </w:rPr>
+      </w:pPr>
+    </w:p>
     <w:sectPr>
+      <w:headerReference w:type="default" r:id="rId7"/>
+      <w:footerReference w:type="default" r:id="rId8"/>
       <w:pgSz w:w="11906" w:h="16838"/>
       <w:pgMar w:top="1417" w:right="1417" w:bottom="1134" w:left="1417" w:header="708" w:footer="708" w:gutter="0"/>
       <w:cols w:space="708"/>
@@ -85,6 +388,312 @@
     </w:sectPr>
   </w:body>
 </w:document>
+</file>
+
+<file path=word/endnotes.xml><?xml version="1.0" encoding="utf-8"?>
+<w:endnotes xmlns:wpc="http://schemas.microsoft.com/office/word/2010/wordprocessingCanvas" xmlns:cx="http://schemas.microsoft.com/office/drawing/2014/chartex" xmlns:cx1="http://schemas.microsoft.com/office/drawing/2015/9/8/chartex" xmlns:cx2="http://schemas.microsoft.com/office/drawing/2015/10/21/chartex" xmlns:cx3="http://schemas.microsoft.com/office/drawing/2016/5/9/chartex" xmlns:cx4="http://schemas.microsoft.com/office/drawing/2016/5/10/chartex" xmlns:cx5="http://schemas.microsoft.com/office/drawing/2016/5/11/chartex" xmlns:cx6="http://schemas.microsoft.com/office/drawing/2016/5/12/chartex" xmlns:cx7="http://schemas.microsoft.com/office/drawing/2016/5/13/chartex" xmlns:cx8="http://schemas.microsoft.com/office/drawing/2016/5/14/chartex" xmlns:mc="http://schemas.openxmlformats.org/markup-compatibility/2006" xmlns:aink="http://schemas.microsoft.com/office/drawing/2016/ink" xmlns:am3d="http://schemas.microsoft.com/office/drawing/2017/model3d" xmlns:o="urn:schemas-microsoft-com:office:office" xmlns:r="http://schemas.openxmlformats.org/officeDocument/2006/relationships" xmlns:m="http://schemas.openxmlformats.org/officeDocument/2006/math" xmlns:v="urn:schemas-microsoft-com:vml" xmlns:wp14="http://schemas.microsoft.com/office/word/2010/wordprocessingDrawing" xmlns:wp="http://schemas.openxmlformats.org/drawingml/2006/wordprocessingDrawing" xmlns:w10="urn:schemas-microsoft-com:office:word" xmlns:w="http://schemas.openxmlformats.org/wordprocessingml/2006/main" xmlns:w14="http://schemas.microsoft.com/office/word/2010/wordml" xmlns:w15="http://schemas.microsoft.com/office/word/2012/wordml" xmlns:w16cex="http://schemas.microsoft.com/office/word/2018/wordml/cex" xmlns:w16cid="http://schemas.microsoft.com/office/word/2016/wordml/cid" xmlns:w16="http://schemas.microsoft.com/office/word/2018/wordml" xmlns:w16sdtdh="http://schemas.microsoft.com/office/word/2020/wordml/sdtdatahash" xmlns:w16se="http://schemas.microsoft.com/office/word/2015/wordml/symex" xmlns:wpg="http://schemas.microsoft.com/office/word/2010/wordprocessingGroup" xmlns:wpi="http://schemas.microsoft.com/office/word/2010/wordprocessingInk" xmlns:wne="http://schemas.microsoft.com/office/word/2006/wordml" xmlns:wps="http://schemas.microsoft.com/office/word/2010/wordprocessingShape" mc:Ignorable="w14 w15 w16se w16cid w16 w16cex w16sdtdh wp14">
+  <w:endnote w:type="separator" w:id="-1">
+    <w:p>
+      <w:pPr>
+        <w:spacing w:after="0" w:line="240" w:lineRule="auto"/>
+      </w:pPr>
+      <w:r>
+        <w:separator/>
+      </w:r>
+    </w:p>
+  </w:endnote>
+  <w:endnote w:type="continuationSeparator" w:id="0">
+    <w:p>
+      <w:pPr>
+        <w:spacing w:after="0" w:line="240" w:lineRule="auto"/>
+      </w:pPr>
+      <w:r>
+        <w:continuationSeparator/>
+      </w:r>
+    </w:p>
+  </w:endnote>
+</w:endnotes>
+</file>
+
+<file path=word/footer1.xml><?xml version="1.0" encoding="utf-8"?>
+<w:ftr xmlns:wpc="http://schemas.microsoft.com/office/word/2010/wordprocessingCanvas" xmlns:cx="http://schemas.microsoft.com/office/drawing/2014/chartex" xmlns:cx1="http://schemas.microsoft.com/office/drawing/2015/9/8/chartex" xmlns:cx2="http://schemas.microsoft.com/office/drawing/2015/10/21/chartex" xmlns:cx3="http://schemas.microsoft.com/office/drawing/2016/5/9/chartex" xmlns:cx4="http://schemas.microsoft.com/office/drawing/2016/5/10/chartex" xmlns:cx5="http://schemas.microsoft.com/office/drawing/2016/5/11/chartex" xmlns:cx6="http://schemas.microsoft.com/office/drawing/2016/5/12/chartex" xmlns:cx7="http://schemas.microsoft.com/office/drawing/2016/5/13/chartex" xmlns:cx8="http://schemas.microsoft.com/office/drawing/2016/5/14/chartex" xmlns:mc="http://schemas.openxmlformats.org/markup-compatibility/2006" xmlns:aink="http://schemas.microsoft.com/office/drawing/2016/ink" xmlns:am3d="http://schemas.microsoft.com/office/drawing/2017/model3d" xmlns:o="urn:schemas-microsoft-com:office:office" xmlns:r="http://schemas.openxmlformats.org/officeDocument/2006/relationships" xmlns:m="http://schemas.openxmlformats.org/officeDocument/2006/math" xmlns:v="urn:schemas-microsoft-com:vml" xmlns:wp14="http://schemas.microsoft.com/office/word/2010/wordprocessingDrawing" xmlns:wp="http://schemas.openxmlformats.org/drawingml/2006/wordprocessingDrawing" xmlns:w10="urn:schemas-microsoft-com:office:word" xmlns:w="http://schemas.openxmlformats.org/wordprocessingml/2006/main" xmlns:w14="http://schemas.microsoft.com/office/word/2010/wordml" xmlns:w15="http://schemas.microsoft.com/office/word/2012/wordml" xmlns:w16cex="http://schemas.microsoft.com/office/word/2018/wordml/cex" xmlns:w16cid="http://schemas.microsoft.com/office/word/2016/wordml/cid" xmlns:w16="http://schemas.microsoft.com/office/word/2018/wordml" xmlns:w16sdtdh="http://schemas.microsoft.com/office/word/2020/wordml/sdtdatahash" xmlns:w16se="http://schemas.microsoft.com/office/word/2015/wordml/symex" xmlns:wpg="http://schemas.microsoft.com/office/word/2010/wordprocessingGroup" xmlns:wpi="http://schemas.microsoft.com/office/word/2010/wordprocessingInk" xmlns:wne="http://schemas.microsoft.com/office/word/2006/wordml" xmlns:wps="http://schemas.microsoft.com/office/word/2010/wordprocessingShape" mc:Ignorable="w14 w15 w16se w16cid w16 w16cex w16sdtdh wp14">
+  <w:p>
+    <w:pPr>
+      <w:pStyle w:val="Kopfzeile"/>
+      <w:pBdr>
+        <w:top w:val="single" w:sz="6" w:space="10" w:color="4472C4" w:themeColor="accent1"/>
+      </w:pBdr>
+      <w:spacing w:before="240"/>
+      <w:jc w:val="center"/>
+      <w:rPr>
+        <w:color w:val="4472C4" w:themeColor="accent1"/>
+      </w:rPr>
+    </w:pPr>
+    <w:r>
+      <w:rPr>
+        <w:noProof/>
+        <w:color w:val="4472C4" w:themeColor="accent1"/>
+      </w:rPr>
+      <w:drawing>
+        <wp:inline distT="0" distB="0" distL="0" distR="0" wp14:anchorId="5B1AFFC3" wp14:editId="35D2BD79">
+          <wp:extent cx="438912" cy="276973"/>
+          <wp:effectExtent l="0" t="0" r="0" b="8890"/>
+          <wp:docPr id="145" name="Bild 145"/>
+          <wp:cNvGraphicFramePr>
+            <a:graphicFrameLocks xmlns:a="http://schemas.openxmlformats.org/drawingml/2006/main" noChangeAspect="1"/>
+          </wp:cNvGraphicFramePr>
+          <a:graphic xmlns:a="http://schemas.openxmlformats.org/drawingml/2006/main">
+            <a:graphicData uri="http://schemas.openxmlformats.org/drawingml/2006/picture">
+              <pic:pic xmlns:pic="http://schemas.openxmlformats.org/drawingml/2006/picture">
+                <pic:nvPicPr>
+                  <pic:cNvPr id="9" name="roco bottom.png"/>
+                  <pic:cNvPicPr/>
+                </pic:nvPicPr>
+                <pic:blipFill>
+                  <a:blip r:embed="rId1" cstate="print">
+                    <a:duotone>
+                      <a:schemeClr val="accent1">
+                        <a:shade val="45000"/>
+                        <a:satMod val="135000"/>
+                      </a:schemeClr>
+                      <a:prstClr val="white"/>
+                    </a:duotone>
+                    <a:extLst>
+                      <a:ext uri="{28A0092B-C50C-407E-A947-70E740481C1C}">
+                        <a14:useLocalDpi xmlns:a14="http://schemas.microsoft.com/office/drawing/2010/main" val="0"/>
+                      </a:ext>
+                    </a:extLst>
+                  </a:blip>
+                  <a:stretch>
+                    <a:fillRect/>
+                  </a:stretch>
+                </pic:blipFill>
+                <pic:spPr>
+                  <a:xfrm>
+                    <a:off x="0" y="0"/>
+                    <a:ext cx="438912" cy="276973"/>
+                  </a:xfrm>
+                  <a:prstGeom prst="rect">
+                    <a:avLst/>
+                  </a:prstGeom>
+                </pic:spPr>
+              </pic:pic>
+            </a:graphicData>
+          </a:graphic>
+        </wp:inline>
+      </w:drawing>
+    </w:r>
+  </w:p>
+  <w:p>
+    <w:pPr>
+      <w:pStyle w:val="Fuzeile"/>
+    </w:pPr>
+  </w:p>
+</w:ftr>
+</file>
+
+<file path=word/footnotes.xml><?xml version="1.0" encoding="utf-8"?>
+<w:footnotes xmlns:wpc="http://schemas.microsoft.com/office/word/2010/wordprocessingCanvas" xmlns:cx="http://schemas.microsoft.com/office/drawing/2014/chartex" xmlns:cx1="http://schemas.microsoft.com/office/drawing/2015/9/8/chartex" xmlns:cx2="http://schemas.microsoft.com/office/drawing/2015/10/21/chartex" xmlns:cx3="http://schemas.microsoft.com/office/drawing/2016/5/9/chartex" xmlns:cx4="http://schemas.microsoft.com/office/drawing/2016/5/10/chartex" xmlns:cx5="http://schemas.microsoft.com/office/drawing/2016/5/11/chartex" xmlns:cx6="http://schemas.microsoft.com/office/drawing/2016/5/12/chartex" xmlns:cx7="http://schemas.microsoft.com/office/drawing/2016/5/13/chartex" xmlns:cx8="http://schemas.microsoft.com/office/drawing/2016/5/14/chartex" xmlns:mc="http://schemas.openxmlformats.org/markup-compatibility/2006" xmlns:aink="http://schemas.microsoft.com/office/drawing/2016/ink" xmlns:am3d="http://schemas.microsoft.com/office/drawing/2017/model3d" xmlns:o="urn:schemas-microsoft-com:office:office" xmlns:r="http://schemas.openxmlformats.org/officeDocument/2006/relationships" xmlns:m="http://schemas.openxmlformats.org/officeDocument/2006/math" xmlns:v="urn:schemas-microsoft-com:vml" xmlns:wp14="http://schemas.microsoft.com/office/word/2010/wordprocessingDrawing" xmlns:wp="http://schemas.openxmlformats.org/drawingml/2006/wordprocessingDrawing" xmlns:w10="urn:schemas-microsoft-com:office:word" xmlns:w="http://schemas.openxmlformats.org/wordprocessingml/2006/main" xmlns:w14="http://schemas.microsoft.com/office/word/2010/wordml" xmlns:w15="http://schemas.microsoft.com/office/word/2012/wordml" xmlns:w16cex="http://schemas.microsoft.com/office/word/2018/wordml/cex" xmlns:w16cid="http://schemas.microsoft.com/office/word/2016/wordml/cid" xmlns:w16="http://schemas.microsoft.com/office/word/2018/wordml" xmlns:w16sdtdh="http://schemas.microsoft.com/office/word/2020/wordml/sdtdatahash" xmlns:w16se="http://schemas.microsoft.com/office/word/2015/wordml/symex" xmlns:wpg="http://schemas.microsoft.com/office/word/2010/wordprocessingGroup" xmlns:wpi="http://schemas.microsoft.com/office/word/2010/wordprocessingInk" xmlns:wne="http://schemas.microsoft.com/office/word/2006/wordml" xmlns:wps="http://schemas.microsoft.com/office/word/2010/wordprocessingShape" mc:Ignorable="w14 w15 w16se w16cid w16 w16cex w16sdtdh wp14">
+  <w:footnote w:type="separator" w:id="-1">
+    <w:p>
+      <w:pPr>
+        <w:spacing w:after="0" w:line="240" w:lineRule="auto"/>
+      </w:pPr>
+      <w:r>
+        <w:separator/>
+      </w:r>
+    </w:p>
+  </w:footnote>
+  <w:footnote w:type="continuationSeparator" w:id="0">
+    <w:p>
+      <w:pPr>
+        <w:spacing w:after="0" w:line="240" w:lineRule="auto"/>
+      </w:pPr>
+      <w:r>
+        <w:continuationSeparator/>
+      </w:r>
+    </w:p>
+  </w:footnote>
+</w:footnotes>
+</file>
+
+<file path=word/header1.xml><?xml version="1.0" encoding="utf-8"?>
+<w:hdr xmlns:wpc="http://schemas.microsoft.com/office/word/2010/wordprocessingCanvas" xmlns:cx="http://schemas.microsoft.com/office/drawing/2014/chartex" xmlns:cx1="http://schemas.microsoft.com/office/drawing/2015/9/8/chartex" xmlns:cx2="http://schemas.microsoft.com/office/drawing/2015/10/21/chartex" xmlns:cx3="http://schemas.microsoft.com/office/drawing/2016/5/9/chartex" xmlns:cx4="http://schemas.microsoft.com/office/drawing/2016/5/10/chartex" xmlns:cx5="http://schemas.microsoft.com/office/drawing/2016/5/11/chartex" xmlns:cx6="http://schemas.microsoft.com/office/drawing/2016/5/12/chartex" xmlns:cx7="http://schemas.microsoft.com/office/drawing/2016/5/13/chartex" xmlns:cx8="http://schemas.microsoft.com/office/drawing/2016/5/14/chartex" xmlns:mc="http://schemas.openxmlformats.org/markup-compatibility/2006" xmlns:aink="http://schemas.microsoft.com/office/drawing/2016/ink" xmlns:am3d="http://schemas.microsoft.com/office/drawing/2017/model3d" xmlns:o="urn:schemas-microsoft-com:office:office" xmlns:r="http://schemas.openxmlformats.org/officeDocument/2006/relationships" xmlns:m="http://schemas.openxmlformats.org/officeDocument/2006/math" xmlns:v="urn:schemas-microsoft-com:vml" xmlns:wp14="http://schemas.microsoft.com/office/word/2010/wordprocessingDrawing" xmlns:wp="http://schemas.openxmlformats.org/drawingml/2006/wordprocessingDrawing" xmlns:w10="urn:schemas-microsoft-com:office:word" xmlns:w="http://schemas.openxmlformats.org/wordprocessingml/2006/main" xmlns:w14="http://schemas.microsoft.com/office/word/2010/wordml" xmlns:w15="http://schemas.microsoft.com/office/word/2012/wordml" xmlns:w16cex="http://schemas.microsoft.com/office/word/2018/wordml/cex" xmlns:w16cid="http://schemas.microsoft.com/office/word/2016/wordml/cid" xmlns:w16="http://schemas.microsoft.com/office/word/2018/wordml" xmlns:w16sdtdh="http://schemas.microsoft.com/office/word/2020/wordml/sdtdatahash" xmlns:w16se="http://schemas.microsoft.com/office/word/2015/wordml/symex" xmlns:wpg="http://schemas.microsoft.com/office/word/2010/wordprocessingGroup" xmlns:wpi="http://schemas.microsoft.com/office/word/2010/wordprocessingInk" xmlns:wne="http://schemas.microsoft.com/office/word/2006/wordml" xmlns:wps="http://schemas.microsoft.com/office/word/2010/wordprocessingShape" mc:Ignorable="w14 w15 w16se w16cid w16 w16cex w16sdtdh wp14">
+  <w:p>
+    <w:pPr>
+      <w:pStyle w:val="Kopfzeile"/>
+      <w:rPr>
+        <w:lang w:val="en-US"/>
+      </w:rPr>
+    </w:pPr>
+    <w:r>
+      <w:rPr>
+        <w:noProof/>
+        <w:lang w:val="en-US"/>
+      </w:rPr>
+      <mc:AlternateContent>
+        <mc:Choice Requires="wps">
+          <w:drawing>
+            <wp:anchor distT="0" distB="0" distL="118745" distR="118745" simplePos="0" relativeHeight="251659264" behindDoc="1" locked="0" layoutInCell="1" allowOverlap="0" wp14:anchorId="050DFF45" wp14:editId="0506B710">
+              <wp:simplePos x="0" y="0"/>
+              <wp:positionH relativeFrom="margin">
+                <wp:align>center</wp:align>
+              </wp:positionH>
+              <mc:AlternateContent>
+                <mc:Choice Requires="wp14">
+                  <wp:positionV relativeFrom="page">
+                    <wp14:pctPosVOffset>4500</wp14:pctPosVOffset>
+                  </wp:positionV>
+                </mc:Choice>
+                <mc:Fallback>
+                  <wp:positionV relativeFrom="page">
+                    <wp:posOffset>480695</wp:posOffset>
+                  </wp:positionV>
+                </mc:Fallback>
+              </mc:AlternateContent>
+              <wp:extent cx="5950039" cy="270457"/>
+              <wp:effectExtent l="0" t="0" r="0" b="7620"/>
+              <wp:wrapSquare wrapText="bothSides"/>
+              <wp:docPr id="197" name="Rechteck 197"/>
+              <wp:cNvGraphicFramePr/>
+              <a:graphic xmlns:a="http://schemas.openxmlformats.org/drawingml/2006/main">
+                <a:graphicData uri="http://schemas.microsoft.com/office/word/2010/wordprocessingShape">
+                  <wps:wsp>
+                    <wps:cNvSpPr/>
+                    <wps:spPr>
+                      <a:xfrm>
+                        <a:off x="0" y="0"/>
+                        <a:ext cx="5950039" cy="270457"/>
+                      </a:xfrm>
+                      <a:prstGeom prst="rect">
+                        <a:avLst/>
+                      </a:prstGeom>
+                      <a:solidFill>
+                        <a:schemeClr val="accent1"/>
+                      </a:solidFill>
+                      <a:ln>
+                        <a:noFill/>
+                      </a:ln>
+                    </wps:spPr>
+                    <wps:style>
+                      <a:lnRef idx="2">
+                        <a:schemeClr val="accent1">
+                          <a:shade val="50000"/>
+                        </a:schemeClr>
+                      </a:lnRef>
+                      <a:fillRef idx="1">
+                        <a:schemeClr val="accent1"/>
+                      </a:fillRef>
+                      <a:effectRef idx="0">
+                        <a:schemeClr val="accent1"/>
+                      </a:effectRef>
+                      <a:fontRef idx="minor">
+                        <a:schemeClr val="lt1"/>
+                      </a:fontRef>
+                    </wps:style>
+                    <wps:txbx>
+                      <w:txbxContent>
+                        <w:sdt>
+                          <w:sdtPr>
+                            <w:rPr>
+                              <w:caps/>
+                              <w:color w:val="FFFFFF" w:themeColor="background1"/>
+                            </w:rPr>
+                            <w:alias w:val="Titel"/>
+                            <w:tag w:val=""/>
+                            <w:id w:val="1189017394"/>
+                            <w:dataBinding w:prefixMappings="xmlns:ns0='http://purl.org/dc/elements/1.1/' xmlns:ns1='http://schemas.openxmlformats.org/package/2006/metadata/core-properties' " w:xpath="/ns1:coreProperties[1]/ns0:title[1]" w:storeItemID="{6C3C8BC8-F283-45AE-878A-BAB7291924A1}"/>
+                            <w:text/>
+                          </w:sdtPr>
+                          <w:sdtEndPr/>
+                          <w:sdtContent>
+                            <w:p>
+                              <w:pPr>
+                                <w:pStyle w:val="Kopfzeile"/>
+                                <w:jc w:val="center"/>
+                                <w:rPr>
+                                  <w:caps/>
+                                  <w:color w:val="FFFFFF" w:themeColor="background1"/>
+                                </w:rPr>
+                              </w:pPr>
+                              <w:r>
+                                <w:rPr>
+                                  <w:caps/>
+                                  <w:color w:val="FFFFFF" w:themeColor="background1"/>
+                                </w:rPr>
+                                <w:t>Crypto Datasheet</w:t>
+                              </w:r>
+                            </w:p>
+                          </w:sdtContent>
+                        </w:sdt>
+                      </w:txbxContent>
+                    </wps:txbx>
+                    <wps:bodyPr rot="0" spcFirstLastPara="0" vertOverflow="overflow" horzOverflow="overflow" vert="horz" wrap="square" lIns="91440" tIns="45720" rIns="91440" bIns="45720" numCol="1" spcCol="0" rtlCol="0" fromWordArt="0" anchor="ctr" anchorCtr="0" forceAA="0" compatLnSpc="1">
+                      <a:prstTxWarp prst="textNoShape">
+                        <a:avLst/>
+                      </a:prstTxWarp>
+                      <a:spAutoFit/>
+                    </wps:bodyPr>
+                  </wps:wsp>
+                </a:graphicData>
+              </a:graphic>
+              <wp14:sizeRelH relativeFrom="margin">
+                <wp14:pctWidth>100000</wp14:pctWidth>
+              </wp14:sizeRelH>
+              <wp14:sizeRelV relativeFrom="page">
+                <wp14:pctHeight>2700</wp14:pctHeight>
+              </wp14:sizeRelV>
+            </wp:anchor>
+          </w:drawing>
+        </mc:Choice>
+        <mc:Fallback>
+          <w:pict>
+            <v:rect w14:anchorId="050DFF45" id="Rechteck 197" o:spid="_x0000_s1026" style="position:absolute;margin-left:0;margin-top:0;width:468.5pt;height:21.3pt;z-index:-251657216;visibility:visible;mso-wrap-style:square;mso-width-percent:1000;mso-height-percent:27;mso-top-percent:45;mso-wrap-distance-left:9.35pt;mso-wrap-distance-top:0;mso-wrap-distance-right:9.35pt;mso-wrap-distance-bottom:0;mso-position-horizontal:center;mso-position-horizontal-relative:margin;mso-position-vertical-relative:page;mso-width-percent:1000;mso-height-percent:27;mso-top-percent:45;mso-width-relative:margin;mso-height-relative:page;v-text-anchor:middle" o:gfxdata="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" o:allowoverlap="f" fillcolor="#4472c4 [3204]" stroked="f" strokeweight="1pt">
+              <v:textbox style="mso-fit-shape-to-text:t">
+                <w:txbxContent>
+                  <w:sdt>
+                    <w:sdtPr>
+                      <w:rPr>
+                        <w:caps/>
+                        <w:color w:val="FFFFFF" w:themeColor="background1"/>
+                      </w:rPr>
+                      <w:alias w:val="Titel"/>
+                      <w:tag w:val=""/>
+                      <w:id w:val="1189017394"/>
+                      <w:dataBinding w:prefixMappings="xmlns:ns0='http://purl.org/dc/elements/1.1/' xmlns:ns1='http://schemas.openxmlformats.org/package/2006/metadata/core-properties' " w:xpath="/ns1:coreProperties[1]/ns0:title[1]" w:storeItemID="{6C3C8BC8-F283-45AE-878A-BAB7291924A1}"/>
+                      <w:text/>
+                    </w:sdtPr>
+                    <w:sdtEndPr/>
+                    <w:sdtContent>
+                      <w:p>
+                        <w:pPr>
+                          <w:pStyle w:val="Kopfzeile"/>
+                          <w:jc w:val="center"/>
+                          <w:rPr>
+                            <w:caps/>
+                            <w:color w:val="FFFFFF" w:themeColor="background1"/>
+                          </w:rPr>
+                        </w:pPr>
+                        <w:r>
+                          <w:rPr>
+                            <w:caps/>
+                            <w:color w:val="FFFFFF" w:themeColor="background1"/>
+                          </w:rPr>
+                          <w:t>Crypto Datasheet</w:t>
+                        </w:r>
+                      </w:p>
+                    </w:sdtContent>
+                  </w:sdt>
+                </w:txbxContent>
+              </v:textbox>
+              <w10:wrap type="square" anchorx="margin" anchory="page"/>
+            </v:rect>
+          </w:pict>
+        </mc:Fallback>
+      </mc:AlternateContent>
+    </w:r>
+  </w:p>
+</w:hdr>
 </file>
 
 <file path=word/styles.xml><?xml version="1.0" encoding="utf-8"?>
@@ -547,6 +1156,50 @@
       <w:szCs w:val="56"/>
     </w:rPr>
   </w:style>
+  <w:style w:type="paragraph" w:styleId="Kopfzeile">
+    <w:name w:val="header"/>
+    <w:basedOn w:val="Standard"/>
+    <w:link w:val="KopfzeileZchn"/>
+    <w:uiPriority w:val="99"/>
+    <w:unhideWhenUsed/>
+    <w:rsid w:val="00E85F3B"/>
+    <w:pPr>
+      <w:tabs>
+        <w:tab w:val="center" w:pos="4536"/>
+        <w:tab w:val="right" w:pos="9072"/>
+      </w:tabs>
+      <w:spacing w:after="0" w:line="240" w:lineRule="auto"/>
+    </w:pPr>
+  </w:style>
+  <w:style w:type="character" w:customStyle="1" w:styleId="KopfzeileZchn">
+    <w:name w:val="Kopfzeile Zchn"/>
+    <w:basedOn w:val="Absatz-Standardschriftart"/>
+    <w:link w:val="Kopfzeile"/>
+    <w:uiPriority w:val="99"/>
+    <w:rsid w:val="00E85F3B"/>
+  </w:style>
+  <w:style w:type="paragraph" w:styleId="Fuzeile">
+    <w:name w:val="footer"/>
+    <w:basedOn w:val="Standard"/>
+    <w:link w:val="FuzeileZchn"/>
+    <w:uiPriority w:val="99"/>
+    <w:unhideWhenUsed/>
+    <w:rsid w:val="00E85F3B"/>
+    <w:pPr>
+      <w:tabs>
+        <w:tab w:val="center" w:pos="4536"/>
+        <w:tab w:val="right" w:pos="9072"/>
+      </w:tabs>
+      <w:spacing w:after="0" w:line="240" w:lineRule="auto"/>
+    </w:pPr>
+  </w:style>
+  <w:style w:type="character" w:customStyle="1" w:styleId="FuzeileZchn">
+    <w:name w:val="Fußzeile Zchn"/>
+    <w:basedOn w:val="Absatz-Standardschriftart"/>
+    <w:link w:val="Fuzeile"/>
+    <w:uiPriority w:val="99"/>
+    <w:rsid w:val="00E85F3B"/>
+  </w:style>
 </w:styles>
 </file>
 

</xml_diff>